<commit_message>
Database scaffolding and locale change.
</commit_message>
<xml_diff>
--- a/CSCI4140 Proposal.docx
+++ b/CSCI4140 Proposal.docx
@@ -118,8 +118,14 @@
     <w:p>
       <w:pPr>
         <w:pStyle w:val="Heading1"/>
-      </w:pPr>
-      <w:r>
+        <w:rPr>
+          <w:rFonts w:cs="Times New Roman"/>
+        </w:rPr>
+      </w:pPr>
+      <w:r>
+        <w:rPr>
+          <w:rFonts w:cs="Times New Roman"/>
+        </w:rPr>
         <w:t>Overview</w:t>
       </w:r>
     </w:p>
@@ -409,8 +415,14 @@
     <w:p>
       <w:pPr>
         <w:pStyle w:val="Heading1"/>
-      </w:pPr>
-      <w:r>
+        <w:rPr>
+          <w:rFonts w:cs="Times New Roman"/>
+        </w:rPr>
+      </w:pPr>
+      <w:r>
+        <w:rPr>
+          <w:rFonts w:cs="Times New Roman"/>
+        </w:rPr>
         <w:t>Development schedule</w:t>
       </w:r>
     </w:p>
@@ -503,8 +515,14 @@
     <w:p>
       <w:pPr>
         <w:pStyle w:val="Heading1"/>
-      </w:pPr>
-      <w:r>
+        <w:rPr>
+          <w:rFonts w:cs="Times New Roman"/>
+        </w:rPr>
+      </w:pPr>
+      <w:r>
+        <w:rPr>
+          <w:rFonts w:cs="Times New Roman"/>
+        </w:rPr>
         <w:t>Dependencies</w:t>
       </w:r>
     </w:p>
@@ -518,13 +536,7 @@
         <w:rPr>
           <w:rFonts w:ascii="Times New Roman" w:hAnsi="Times New Roman" w:cs="Times New Roman"/>
         </w:rPr>
-        <w:t>T</w:t>
-      </w:r>
-      <w:r>
-        <w:rPr>
-          <w:rFonts w:ascii="Times New Roman" w:hAnsi="Times New Roman" w:cs="Times New Roman"/>
-        </w:rPr>
-        <w:t>he Android application</w:t>
+        <w:t>The Android application</w:t>
       </w:r>
       <w:r>
         <w:rPr>
@@ -723,74 +735,173 @@
         </w:rPr>
         <w:t xml:space="preserve"> </w:t>
       </w:r>
+      <w:r>
+        <w:rPr>
+          <w:rFonts w:ascii="Times New Roman" w:hAnsi="Times New Roman" w:cs="Times New Roman"/>
+          <w:strike/>
+        </w:rPr>
+        <w:t>(or Google Charts)</w:t>
+      </w:r>
+      <w:r>
+        <w:rPr>
+          <w:rFonts w:ascii="Times New Roman" w:hAnsi="Times New Roman" w:cs="Times New Roman"/>
+        </w:rPr>
+        <w:t xml:space="preserve"> for geographic data</w:t>
+      </w:r>
+      <w:r>
+        <w:rPr>
+          <w:rFonts w:ascii="Times New Roman" w:hAnsi="Times New Roman" w:cs="Times New Roman"/>
+        </w:rPr>
+        <w:t xml:space="preserve">, </w:t>
+      </w:r>
+      <w:r>
+        <w:rPr>
+          <w:rFonts w:ascii="Times New Roman" w:hAnsi="Times New Roman" w:cs="Times New Roman"/>
+        </w:rPr>
+        <w:t xml:space="preserve">which </w:t>
+      </w:r>
+      <w:r>
+        <w:rPr>
+          <w:rFonts w:ascii="Times New Roman" w:hAnsi="Times New Roman" w:cs="Times New Roman"/>
+        </w:rPr>
+        <w:t>is</w:t>
+      </w:r>
+      <w:r>
+        <w:rPr>
+          <w:rFonts w:ascii="Times New Roman" w:hAnsi="Times New Roman" w:cs="Times New Roman"/>
+        </w:rPr>
+        <w:t xml:space="preserve"> </w:t>
+      </w:r>
+      <w:r>
+        <w:rPr>
+          <w:rFonts w:ascii="Times New Roman" w:hAnsi="Times New Roman" w:cs="Times New Roman"/>
+        </w:rPr>
+        <w:t xml:space="preserve">used to generate country/state boundary polygons on </w:t>
+      </w:r>
+      <w:r>
+        <w:rPr>
+          <w:rFonts w:ascii="Times New Roman" w:hAnsi="Times New Roman" w:cs="Times New Roman"/>
+        </w:rPr>
+        <w:t xml:space="preserve">a </w:t>
+      </w:r>
+      <w:r>
+        <w:rPr>
+          <w:rFonts w:ascii="Times New Roman" w:hAnsi="Times New Roman" w:cs="Times New Roman"/>
+        </w:rPr>
+        <w:t xml:space="preserve">Google Maps </w:t>
+      </w:r>
+      <w:r>
+        <w:rPr>
+          <w:rFonts w:ascii="Times New Roman" w:hAnsi="Times New Roman" w:cs="Times New Roman"/>
+        </w:rPr>
+        <w:t>fragment</w:t>
+      </w:r>
+      <w:r>
+        <w:rPr>
+          <w:rFonts w:ascii="Times New Roman" w:hAnsi="Times New Roman" w:cs="Times New Roman"/>
+        </w:rPr>
+        <w:t>.</w:t>
+      </w:r>
+    </w:p>
+    <w:p>
+      <w:pPr>
+        <w:pStyle w:val="Heading1"/>
+        <w:rPr>
+          <w:rFonts w:cs="Times New Roman"/>
+        </w:rPr>
+      </w:pPr>
+      <w:r>
+        <w:rPr>
+          <w:rFonts w:cs="Times New Roman"/>
+        </w:rPr>
+        <w:t>Impact of the application</w:t>
+      </w:r>
+    </w:p>
+    <w:p>
+      <w:pPr>
+        <w:rPr>
+          <w:rFonts w:ascii="Times New Roman" w:hAnsi="Times New Roman" w:cs="Times New Roman"/>
+        </w:rPr>
+      </w:pPr>
+      <w:r>
+        <w:rPr>
+          <w:rFonts w:ascii="Times New Roman" w:hAnsi="Times New Roman" w:cs="Times New Roman"/>
+        </w:rPr>
+        <w:t xml:space="preserve">The app manifests the purpose of edutainment: learning by playing games. As the saying goes, ‘all work and no play makes Jack a dull boy.’ The </w:t>
+      </w:r>
+      <w:r>
+        <w:rPr>
+          <w:rFonts w:ascii="Times New Roman" w:hAnsi="Times New Roman" w:cs="Times New Roman"/>
+        </w:rPr>
+        <w:t>app</w:t>
+      </w:r>
+      <w:r>
+        <w:rPr>
+          <w:rFonts w:ascii="Times New Roman" w:hAnsi="Times New Roman" w:cs="Times New Roman"/>
+        </w:rPr>
+        <w:t xml:space="preserve"> </w:t>
+      </w:r>
+      <w:r>
+        <w:rPr>
+          <w:rFonts w:ascii="Times New Roman" w:hAnsi="Times New Roman" w:cs="Times New Roman"/>
+        </w:rPr>
+        <w:t>focuses</w:t>
+      </w:r>
+      <w:r>
+        <w:rPr>
+          <w:rFonts w:ascii="Times New Roman" w:hAnsi="Times New Roman" w:cs="Times New Roman"/>
+        </w:rPr>
+        <w:t xml:space="preserve"> </w:t>
+      </w:r>
+      <w:r>
+        <w:rPr>
+          <w:rFonts w:ascii="Times New Roman" w:hAnsi="Times New Roman" w:cs="Times New Roman"/>
+        </w:rPr>
+        <w:t xml:space="preserve">on the </w:t>
+      </w:r>
+      <w:r>
+        <w:rPr>
+          <w:rFonts w:ascii="Times New Roman" w:hAnsi="Times New Roman" w:cs="Times New Roman"/>
+        </w:rPr>
+        <w:t xml:space="preserve">holistic </w:t>
+      </w:r>
+      <w:r>
+        <w:rPr>
+          <w:rFonts w:ascii="Times New Roman" w:hAnsi="Times New Roman" w:cs="Times New Roman"/>
+        </w:rPr>
+        <w:t>development of a person</w:t>
+      </w:r>
+      <w:r>
+        <w:rPr>
+          <w:rFonts w:ascii="Times New Roman" w:hAnsi="Times New Roman" w:cs="Times New Roman"/>
+        </w:rPr>
+        <w:t xml:space="preserve"> instead of</w:t>
+      </w:r>
+      <w:r>
+        <w:rPr>
+          <w:rFonts w:ascii="Times New Roman" w:hAnsi="Times New Roman" w:cs="Times New Roman"/>
+        </w:rPr>
+        <w:t xml:space="preserve"> turning him</w:t>
+      </w:r>
+      <w:r>
+        <w:rPr>
+          <w:rFonts w:ascii="Times New Roman" w:hAnsi="Times New Roman" w:cs="Times New Roman"/>
+        </w:rPr>
+        <w:t xml:space="preserve"> a nerd, by raising cultural awareness and </w:t>
+      </w:r>
+      <w:r>
+        <w:rPr>
+          <w:rFonts w:ascii="Times New Roman" w:hAnsi="Times New Roman" w:cs="Times New Roman"/>
+        </w:rPr>
+        <w:t>sharing</w:t>
+      </w:r>
       <w:bookmarkStart w:id="0" w:name="_GoBack"/>
-      <w:r>
-        <w:rPr>
-          <w:rFonts w:ascii="Times New Roman" w:hAnsi="Times New Roman" w:cs="Times New Roman"/>
-          <w:strike/>
-        </w:rPr>
-        <w:t>(or Google Charts)</w:t>
-      </w:r>
       <w:bookmarkEnd w:id="0"/>
       <w:r>
         <w:rPr>
           <w:rFonts w:ascii="Times New Roman" w:hAnsi="Times New Roman" w:cs="Times New Roman"/>
         </w:rPr>
-        <w:t xml:space="preserve"> for geographic data</w:t>
-      </w:r>
-      <w:r>
-        <w:rPr>
-          <w:rFonts w:ascii="Times New Roman" w:hAnsi="Times New Roman" w:cs="Times New Roman"/>
-        </w:rPr>
-        <w:t xml:space="preserve">, </w:t>
-      </w:r>
-      <w:r>
-        <w:rPr>
-          <w:rFonts w:ascii="Times New Roman" w:hAnsi="Times New Roman" w:cs="Times New Roman"/>
-        </w:rPr>
-        <w:t xml:space="preserve">which </w:t>
-      </w:r>
-      <w:r>
-        <w:rPr>
-          <w:rFonts w:ascii="Times New Roman" w:hAnsi="Times New Roman" w:cs="Times New Roman"/>
-        </w:rPr>
-        <w:t>is</w:t>
-      </w:r>
-      <w:r>
-        <w:rPr>
-          <w:rFonts w:ascii="Times New Roman" w:hAnsi="Times New Roman" w:cs="Times New Roman"/>
-        </w:rPr>
-        <w:t xml:space="preserve"> </w:t>
-      </w:r>
-      <w:r>
-        <w:rPr>
-          <w:rFonts w:ascii="Times New Roman" w:hAnsi="Times New Roman" w:cs="Times New Roman"/>
-        </w:rPr>
-        <w:t xml:space="preserve">used to generate country/state boundary polygons on </w:t>
-      </w:r>
-      <w:r>
-        <w:rPr>
-          <w:rFonts w:ascii="Times New Roman" w:hAnsi="Times New Roman" w:cs="Times New Roman"/>
-        </w:rPr>
-        <w:t xml:space="preserve">a </w:t>
-      </w:r>
-      <w:r>
-        <w:rPr>
-          <w:rFonts w:ascii="Times New Roman" w:hAnsi="Times New Roman" w:cs="Times New Roman"/>
-        </w:rPr>
-        <w:t xml:space="preserve">Google Maps </w:t>
-      </w:r>
-      <w:r>
-        <w:rPr>
-          <w:rFonts w:ascii="Times New Roman" w:hAnsi="Times New Roman" w:cs="Times New Roman"/>
-        </w:rPr>
-        <w:t>fragment</w:t>
-      </w:r>
-      <w:r>
-        <w:rPr>
-          <w:rFonts w:ascii="Times New Roman" w:hAnsi="Times New Roman" w:cs="Times New Roman"/>
-        </w:rPr>
-        <w:t>.</w:t>
+        <w:t xml:space="preserve"> knowledge that is oft-neglected.</w:t>
       </w:r>
     </w:p>
     <w:sectPr>

</xml_diff>

<commit_message>
Sync w/ another machine.
</commit_message>
<xml_diff>
--- a/CSCI4140 Proposal.docx
+++ b/CSCI4140 Proposal.docx
@@ -436,7 +436,55 @@
         <w:rPr>
           <w:rFonts w:ascii="Times New Roman" w:hAnsi="Times New Roman" w:cs="Times New Roman"/>
         </w:rPr>
-        <w:t xml:space="preserve">The size of the project is designed for </w:t>
+        <w:t>Th</w:t>
+      </w:r>
+      <w:r>
+        <w:rPr>
+          <w:rFonts w:ascii="Times New Roman" w:hAnsi="Times New Roman" w:cs="Times New Roman"/>
+        </w:rPr>
+        <w:t>is</w:t>
+      </w:r>
+      <w:r>
+        <w:rPr>
+          <w:rFonts w:ascii="Times New Roman" w:hAnsi="Times New Roman" w:cs="Times New Roman"/>
+        </w:rPr>
+        <w:t xml:space="preserve"> </w:t>
+      </w:r>
+      <w:r>
+        <w:rPr>
+          <w:rFonts w:ascii="Times New Roman" w:hAnsi="Times New Roman" w:cs="Times New Roman"/>
+        </w:rPr>
+        <w:t>mid-</w:t>
+      </w:r>
+      <w:r>
+        <w:rPr>
+          <w:rFonts w:ascii="Times New Roman" w:hAnsi="Times New Roman" w:cs="Times New Roman"/>
+        </w:rPr>
+        <w:t>scale</w:t>
+      </w:r>
+      <w:r>
+        <w:rPr>
+          <w:rFonts w:ascii="Times New Roman" w:hAnsi="Times New Roman" w:cs="Times New Roman"/>
+        </w:rPr>
+        <w:t xml:space="preserve"> project is designed </w:t>
+      </w:r>
+      <w:r>
+        <w:rPr>
+          <w:rFonts w:ascii="Times New Roman" w:hAnsi="Times New Roman" w:cs="Times New Roman"/>
+        </w:rPr>
+        <w:t xml:space="preserve">to </w:t>
+      </w:r>
+      <w:r>
+        <w:rPr>
+          <w:rFonts w:ascii="Times New Roman" w:hAnsi="Times New Roman" w:cs="Times New Roman"/>
+        </w:rPr>
+        <w:t>for</w:t>
+      </w:r>
+      <w:r>
+        <w:rPr>
+          <w:rFonts w:ascii="Times New Roman" w:hAnsi="Times New Roman" w:cs="Times New Roman"/>
+        </w:rPr>
+        <w:t xml:space="preserve"> </w:t>
       </w:r>
       <w:r>
         <w:rPr>
@@ -448,25 +496,73 @@
         <w:rPr>
           <w:rFonts w:ascii="Times New Roman" w:hAnsi="Times New Roman" w:cs="Times New Roman"/>
         </w:rPr>
-        <w:t xml:space="preserve"> person. </w:t>
-      </w:r>
-      <w:r>
-        <w:rPr>
-          <w:rFonts w:ascii="Times New Roman" w:hAnsi="Times New Roman" w:cs="Times New Roman"/>
-        </w:rPr>
-        <w:t>Owing to the scarcity of time, the rapid prototyping software development model will be used.</w:t>
-      </w:r>
-      <w:r>
-        <w:rPr>
-          <w:rFonts w:ascii="Times New Roman" w:hAnsi="Times New Roman" w:cs="Times New Roman"/>
-        </w:rPr>
-        <w:t xml:space="preserve">  Implementation starts right at the beginning</w:t>
-      </w:r>
-      <w:r>
-        <w:rPr>
-          <w:rFonts w:ascii="Times New Roman" w:hAnsi="Times New Roman" w:cs="Times New Roman"/>
-        </w:rPr>
-        <w:t>, simulaneous with design;</w:t>
+        <w:t xml:space="preserve"> person</w:t>
+      </w:r>
+      <w:r>
+        <w:rPr>
+          <w:rFonts w:ascii="Times New Roman" w:hAnsi="Times New Roman" w:cs="Times New Roman"/>
+        </w:rPr>
+        <w:t>’s workload</w:t>
+      </w:r>
+      <w:r>
+        <w:rPr>
+          <w:rFonts w:ascii="Times New Roman" w:hAnsi="Times New Roman" w:cs="Times New Roman"/>
+        </w:rPr>
+        <w:t xml:space="preserve">. </w:t>
+      </w:r>
+      <w:r>
+        <w:rPr>
+          <w:rFonts w:ascii="Times New Roman" w:hAnsi="Times New Roman" w:cs="Times New Roman"/>
+        </w:rPr>
+        <w:t xml:space="preserve">Owing to the scarcity of time, the rapid prototyping software development model </w:t>
+      </w:r>
+      <w:r>
+        <w:rPr>
+          <w:rFonts w:ascii="Times New Roman" w:hAnsi="Times New Roman" w:cs="Times New Roman"/>
+        </w:rPr>
+        <w:t>is adopted</w:t>
+      </w:r>
+      <w:r>
+        <w:rPr>
+          <w:rFonts w:ascii="Times New Roman" w:hAnsi="Times New Roman" w:cs="Times New Roman"/>
+        </w:rPr>
+        <w:t>.</w:t>
+      </w:r>
+      <w:r>
+        <w:rPr>
+          <w:rFonts w:ascii="Times New Roman" w:hAnsi="Times New Roman" w:cs="Times New Roman"/>
+        </w:rPr>
+        <w:t xml:space="preserve"> </w:t>
+      </w:r>
+      <w:r>
+        <w:rPr>
+          <w:rFonts w:ascii="Times New Roman" w:hAnsi="Times New Roman" w:cs="Times New Roman"/>
+        </w:rPr>
+        <w:t>What’s special of this model is that i</w:t>
+      </w:r>
+      <w:r>
+        <w:rPr>
+          <w:rFonts w:ascii="Times New Roman" w:hAnsi="Times New Roman" w:cs="Times New Roman"/>
+        </w:rPr>
+        <w:t>mplementation starts right at the beginning</w:t>
+      </w:r>
+      <w:r>
+        <w:rPr>
+          <w:rFonts w:ascii="Times New Roman" w:hAnsi="Times New Roman" w:cs="Times New Roman"/>
+        </w:rPr>
+        <w:t xml:space="preserve">, </w:t>
+      </w:r>
+      <w:r>
+        <w:rPr>
+          <w:rFonts w:ascii="Times New Roman" w:hAnsi="Times New Roman" w:cs="Times New Roman"/>
+        </w:rPr>
+        <w:t>simultaneous</w:t>
+      </w:r>
+      <w:r>
+        <w:rPr>
+          <w:rFonts w:ascii="Times New Roman" w:hAnsi="Times New Roman" w:cs="Times New Roman"/>
+        </w:rPr>
+        <w:t xml:space="preserve"> with design;</w:t>
       </w:r>
       <w:r>
         <w:rPr>
@@ -490,7 +586,15 @@
         <w:rPr>
           <w:rFonts w:ascii="Times New Roman" w:hAnsi="Times New Roman" w:cs="Times New Roman"/>
         </w:rPr>
-        <w:t xml:space="preserve"> The outcome should be robust and bug-free.</w:t>
+        <w:t xml:space="preserve"> As a result, the outcome will be</w:t>
+      </w:r>
+      <w:bookmarkStart w:id="0" w:name="_GoBack"/>
+      <w:bookmarkEnd w:id="0"/>
+      <w:r>
+        <w:rPr>
+          <w:rFonts w:ascii="Times New Roman" w:hAnsi="Times New Roman" w:cs="Times New Roman"/>
+        </w:rPr>
+        <w:t xml:space="preserve"> robust and bug-free.</w:t>
       </w:r>
       <w:r>
         <w:rPr>
@@ -827,7 +931,21 @@
         <w:rPr>
           <w:rFonts w:ascii="Times New Roman" w:hAnsi="Times New Roman" w:cs="Times New Roman"/>
         </w:rPr>
-        <w:t xml:space="preserve">The app manifests the purpose of edutainment: learning by playing games. As the saying goes, ‘all work and no play makes Jack a dull boy.’ The </w:t>
+        <w:t xml:space="preserve">The app manifests the purpose of edutainment: learning by playing games. As the saying goes, ‘all work and no play </w:t>
+      </w:r>
+      <w:proofErr w:type="gramStart"/>
+      <w:r>
+        <w:rPr>
+          <w:rFonts w:ascii="Times New Roman" w:hAnsi="Times New Roman" w:cs="Times New Roman"/>
+        </w:rPr>
+        <w:t>makes</w:t>
+      </w:r>
+      <w:proofErr w:type="gramEnd"/>
+      <w:r>
+        <w:rPr>
+          <w:rFonts w:ascii="Times New Roman" w:hAnsi="Times New Roman" w:cs="Times New Roman"/>
+        </w:rPr>
+        <w:t xml:space="preserve"> Jack a dull boy.’ The </w:t>
       </w:r>
       <w:r>
         <w:rPr>
@@ -895,13 +1013,61 @@
         </w:rPr>
         <w:t>sharing</w:t>
       </w:r>
-      <w:bookmarkStart w:id="0" w:name="_GoBack"/>
-      <w:bookmarkEnd w:id="0"/>
       <w:r>
         <w:rPr>
           <w:rFonts w:ascii="Times New Roman" w:hAnsi="Times New Roman" w:cs="Times New Roman"/>
         </w:rPr>
         <w:t xml:space="preserve"> knowledge that is oft-neglected.</w:t>
+      </w:r>
+    </w:p>
+    <w:p>
+      <w:pPr>
+        <w:pStyle w:val="Heading1"/>
+        <w:rPr>
+          <w:rFonts w:cs="Times New Roman"/>
+        </w:rPr>
+      </w:pPr>
+      <w:r>
+        <w:rPr>
+          <w:rFonts w:cs="Times New Roman"/>
+        </w:rPr>
+        <w:t>Features</w:t>
+      </w:r>
+    </w:p>
+    <w:p>
+      <w:pPr>
+        <w:pStyle w:val="ListParagraph"/>
+        <w:numPr>
+          <w:ilvl w:val="0"/>
+          <w:numId w:val="11"/>
+        </w:numPr>
+        <w:rPr>
+          <w:rFonts w:ascii="Times New Roman" w:hAnsi="Times New Roman" w:cs="Times New Roman"/>
+        </w:rPr>
+      </w:pPr>
+      <w:r>
+        <w:rPr>
+          <w:rFonts w:ascii="Times New Roman" w:hAnsi="Times New Roman" w:cs="Times New Roman"/>
+        </w:rPr>
+        <w:t>Animations: Fling animation and spring animation</w:t>
+      </w:r>
+    </w:p>
+    <w:p>
+      <w:pPr>
+        <w:pStyle w:val="ListParagraph"/>
+        <w:numPr>
+          <w:ilvl w:val="0"/>
+          <w:numId w:val="11"/>
+        </w:numPr>
+        <w:rPr>
+          <w:rFonts w:ascii="Times New Roman" w:hAnsi="Times New Roman" w:cs="Times New Roman"/>
+        </w:rPr>
+      </w:pPr>
+      <w:r>
+        <w:rPr>
+          <w:rFonts w:ascii="Times New Roman" w:hAnsi="Times New Roman" w:cs="Times New Roman"/>
+        </w:rPr>
+        <w:t>Multilingual: Supports (at least) 7 languages: Catalan, Chinese, English, French, German, Japanese and Spanish</w:t>
       </w:r>
     </w:p>
     <w:sectPr>
@@ -1009,6 +1175,119 @@
       <w:pPr>
         <w:ind w:left="1584" w:hanging="1584"/>
       </w:pPr>
+    </w:lvl>
+  </w:abstractNum>
+  <w:abstractNum w:abstractNumId="1" w15:restartNumberingAfterBreak="0">
+    <w:nsid w:val="454D5632"/>
+    <w:multiLevelType w:val="hybridMultilevel"/>
+    <w:tmpl w:val="1C9AB642"/>
+    <w:lvl w:ilvl="0" w:tplc="04090001">
+      <w:start w:val="1"/>
+      <w:numFmt w:val="bullet"/>
+      <w:lvlText w:val=""/>
+      <w:lvlJc w:val="left"/>
+      <w:pPr>
+        <w:ind w:left="720" w:hanging="360"/>
+      </w:pPr>
+      <w:rPr>
+        <w:rFonts w:ascii="Symbol" w:hAnsi="Symbol" w:hint="default"/>
+      </w:rPr>
+    </w:lvl>
+    <w:lvl w:ilvl="1" w:tplc="04090003" w:tentative="1">
+      <w:start w:val="1"/>
+      <w:numFmt w:val="bullet"/>
+      <w:lvlText w:val="o"/>
+      <w:lvlJc w:val="left"/>
+      <w:pPr>
+        <w:ind w:left="1440" w:hanging="360"/>
+      </w:pPr>
+      <w:rPr>
+        <w:rFonts w:ascii="Courier New" w:hAnsi="Courier New" w:cs="Courier New" w:hint="default"/>
+      </w:rPr>
+    </w:lvl>
+    <w:lvl w:ilvl="2" w:tplc="04090005" w:tentative="1">
+      <w:start w:val="1"/>
+      <w:numFmt w:val="bullet"/>
+      <w:lvlText w:val=""/>
+      <w:lvlJc w:val="left"/>
+      <w:pPr>
+        <w:ind w:left="2160" w:hanging="360"/>
+      </w:pPr>
+      <w:rPr>
+        <w:rFonts w:ascii="Wingdings" w:hAnsi="Wingdings" w:hint="default"/>
+      </w:rPr>
+    </w:lvl>
+    <w:lvl w:ilvl="3" w:tplc="04090001" w:tentative="1">
+      <w:start w:val="1"/>
+      <w:numFmt w:val="bullet"/>
+      <w:lvlText w:val=""/>
+      <w:lvlJc w:val="left"/>
+      <w:pPr>
+        <w:ind w:left="2880" w:hanging="360"/>
+      </w:pPr>
+      <w:rPr>
+        <w:rFonts w:ascii="Symbol" w:hAnsi="Symbol" w:hint="default"/>
+      </w:rPr>
+    </w:lvl>
+    <w:lvl w:ilvl="4" w:tplc="04090003" w:tentative="1">
+      <w:start w:val="1"/>
+      <w:numFmt w:val="bullet"/>
+      <w:lvlText w:val="o"/>
+      <w:lvlJc w:val="left"/>
+      <w:pPr>
+        <w:ind w:left="3600" w:hanging="360"/>
+      </w:pPr>
+      <w:rPr>
+        <w:rFonts w:ascii="Courier New" w:hAnsi="Courier New" w:cs="Courier New" w:hint="default"/>
+      </w:rPr>
+    </w:lvl>
+    <w:lvl w:ilvl="5" w:tplc="04090005" w:tentative="1">
+      <w:start w:val="1"/>
+      <w:numFmt w:val="bullet"/>
+      <w:lvlText w:val=""/>
+      <w:lvlJc w:val="left"/>
+      <w:pPr>
+        <w:ind w:left="4320" w:hanging="360"/>
+      </w:pPr>
+      <w:rPr>
+        <w:rFonts w:ascii="Wingdings" w:hAnsi="Wingdings" w:hint="default"/>
+      </w:rPr>
+    </w:lvl>
+    <w:lvl w:ilvl="6" w:tplc="04090001" w:tentative="1">
+      <w:start w:val="1"/>
+      <w:numFmt w:val="bullet"/>
+      <w:lvlText w:val=""/>
+      <w:lvlJc w:val="left"/>
+      <w:pPr>
+        <w:ind w:left="5040" w:hanging="360"/>
+      </w:pPr>
+      <w:rPr>
+        <w:rFonts w:ascii="Symbol" w:hAnsi="Symbol" w:hint="default"/>
+      </w:rPr>
+    </w:lvl>
+    <w:lvl w:ilvl="7" w:tplc="04090003" w:tentative="1">
+      <w:start w:val="1"/>
+      <w:numFmt w:val="bullet"/>
+      <w:lvlText w:val="o"/>
+      <w:lvlJc w:val="left"/>
+      <w:pPr>
+        <w:ind w:left="5760" w:hanging="360"/>
+      </w:pPr>
+      <w:rPr>
+        <w:rFonts w:ascii="Courier New" w:hAnsi="Courier New" w:cs="Courier New" w:hint="default"/>
+      </w:rPr>
+    </w:lvl>
+    <w:lvl w:ilvl="8" w:tplc="04090005" w:tentative="1">
+      <w:start w:val="1"/>
+      <w:numFmt w:val="bullet"/>
+      <w:lvlText w:val=""/>
+      <w:lvlJc w:val="left"/>
+      <w:pPr>
+        <w:ind w:left="6480" w:hanging="360"/>
+      </w:pPr>
+      <w:rPr>
+        <w:rFonts w:ascii="Wingdings" w:hAnsi="Wingdings" w:hint="default"/>
+      </w:rPr>
     </w:lvl>
   </w:abstractNum>
   <w:num w:numId="1">
@@ -1040,6 +1319,9 @@
   </w:num>
   <w:num w:numId="10">
     <w:abstractNumId w:val="0"/>
+  </w:num>
+  <w:num w:numId="11">
+    <w:abstractNumId w:val="1"/>
   </w:num>
 </w:numbering>
 </file>
@@ -2108,6 +2390,17 @@
       <w:outlineLvl w:val="9"/>
     </w:pPr>
   </w:style>
+  <w:style w:type="paragraph" w:styleId="ListParagraph">
+    <w:name w:val="List Paragraph"/>
+    <w:basedOn w:val="Normal"/>
+    <w:uiPriority w:val="34"/>
+    <w:qFormat/>
+    <w:rsid w:val="003539FE"/>
+    <w:pPr>
+      <w:ind w:left="720"/>
+      <w:contextualSpacing/>
+    </w:pPr>
+  </w:style>
 </w:styles>
 </file>
 

</xml_diff>

<commit_message>
I'm in love with my creation.
</commit_message>
<xml_diff>
--- a/CSCI4140 Proposal.docx
+++ b/CSCI4140 Proposal.docx
@@ -88,6 +88,13 @@
           <w:lang w:val="en-GB"/>
         </w:rPr>
       </w:pPr>
+      <w:r>
+        <w:rPr>
+          <w:rFonts w:ascii="Times New Roman" w:hAnsi="Times New Roman" w:cs="Times New Roman"/>
+          <w:lang w:val="en-GB"/>
+        </w:rPr>
+        <w:t>Group 22</w:t>
+      </w:r>
     </w:p>
     <w:p>
       <w:pPr>
@@ -102,7 +109,7 @@
           <w:rFonts w:ascii="Times New Roman" w:hAnsi="Times New Roman" w:cs="Times New Roman"/>
           <w:lang w:val="en-GB"/>
         </w:rPr>
-        <w:t>Group 22</w:t>
+        <w:t>Poon Bing Chun 1155063232</w:t>
       </w:r>
     </w:p>
     <w:p>
@@ -118,8 +125,17 @@
           <w:rFonts w:ascii="Times New Roman" w:hAnsi="Times New Roman" w:cs="Times New Roman"/>
           <w:lang w:val="en-GB"/>
         </w:rPr>
-        <w:t>Poon Bing Chun 1155063232</w:t>
-      </w:r>
+        <w:t xml:space="preserve">Project Title: Tempus E </w:t>
+      </w:r>
+      <w:proofErr w:type="spellStart"/>
+      <w:r>
+        <w:rPr>
+          <w:rFonts w:ascii="Times New Roman" w:hAnsi="Times New Roman" w:cs="Times New Roman"/>
+          <w:lang w:val="en-GB"/>
+        </w:rPr>
+        <w:t>Spatium</w:t>
+      </w:r>
+      <w:proofErr w:type="spellEnd"/>
     </w:p>
     <w:p>
       <w:pPr>
@@ -131,29 +147,64 @@
       </w:pPr>
       <w:r>
         <w:rPr>
-          <w:rFonts w:ascii="Times New Roman" w:hAnsi="Times New Roman" w:cs="Times New Roman"/>
-          <w:lang w:val="en-GB"/>
-        </w:rPr>
-        <w:t xml:space="preserve">Project Title: Tempus E </w:t>
-      </w:r>
-      <w:proofErr w:type="spellStart"/>
-      <w:r>
-        <w:rPr>
-          <w:rFonts w:ascii="Times New Roman" w:hAnsi="Times New Roman" w:cs="Times New Roman"/>
-          <w:lang w:val="en-GB"/>
-        </w:rPr>
-        <w:t>Spatium</w:t>
-      </w:r>
-      <w:proofErr w:type="spellEnd"/>
-    </w:p>
-    <w:p>
-      <w:pPr>
-        <w:jc w:val="center"/>
-        <w:rPr>
-          <w:rFonts w:ascii="Times New Roman" w:hAnsi="Times New Roman" w:cs="Times New Roman"/>
-          <w:lang w:val="en-GB"/>
-        </w:rPr>
-      </w:pPr>
+          <w:noProof/>
+        </w:rPr>
+        <w:drawing>
+          <wp:inline distT="0" distB="0" distL="0" distR="0" wp14:anchorId="1490524B" wp14:editId="46850AD3">
+            <wp:extent cx="469900" cy="469900"/>
+            <wp:effectExtent l="0" t="0" r="6350" b="6350"/>
+            <wp:docPr id="1" name="Picture 1" descr="http://dc942d419843af05523b-ff74ae13537a01be6cfec5927837dcfe.r14.cf1.rackcdn.com/wp-content/uploads/Android-logo.png"/>
+            <wp:cNvGraphicFramePr>
+              <a:graphicFrameLocks xmlns:a="http://schemas.openxmlformats.org/drawingml/2006/main" noChangeAspect="1"/>
+            </wp:cNvGraphicFramePr>
+            <a:graphic xmlns:a="http://schemas.openxmlformats.org/drawingml/2006/main">
+              <a:graphicData uri="http://schemas.openxmlformats.org/drawingml/2006/picture">
+                <pic:pic xmlns:pic="http://schemas.openxmlformats.org/drawingml/2006/picture">
+                  <pic:nvPicPr>
+                    <pic:cNvPr id="0" name="Picture 1" descr="http://dc942d419843af05523b-ff74ae13537a01be6cfec5927837dcfe.r14.cf1.rackcdn.com/wp-content/uploads/Android-logo.png"/>
+                    <pic:cNvPicPr>
+                      <a:picLocks noChangeAspect="1" noChangeArrowheads="1"/>
+                    </pic:cNvPicPr>
+                  </pic:nvPicPr>
+                  <pic:blipFill>
+                    <a:blip r:embed="rId5" cstate="print">
+                      <a:extLst>
+                        <a:ext uri="{28A0092B-C50C-407E-A947-70E740481C1C}">
+                          <a14:useLocalDpi xmlns:a14="http://schemas.microsoft.com/office/drawing/2010/main" val="0"/>
+                        </a:ext>
+                      </a:extLst>
+                    </a:blip>
+                    <a:srcRect/>
+                    <a:stretch>
+                      <a:fillRect/>
+                    </a:stretch>
+                  </pic:blipFill>
+                  <pic:spPr bwMode="auto">
+                    <a:xfrm>
+                      <a:off x="0" y="0"/>
+                      <a:ext cx="469900" cy="469900"/>
+                    </a:xfrm>
+                    <a:prstGeom prst="rect">
+                      <a:avLst/>
+                    </a:prstGeom>
+                    <a:noFill/>
+                    <a:ln>
+                      <a:noFill/>
+                    </a:ln>
+                  </pic:spPr>
+                </pic:pic>
+              </a:graphicData>
+            </a:graphic>
+          </wp:inline>
+        </w:drawing>
+      </w:r>
+      <w:r>
+        <w:rPr>
+          <w:rFonts w:ascii="Times New Roman" w:hAnsi="Times New Roman" w:cs="Times New Roman"/>
+          <w:lang w:val="en-GB"/>
+        </w:rPr>
+        <w:t xml:space="preserve"> </w:t>
+      </w:r>
       <w:r>
         <w:rPr>
           <w:noProof/>
@@ -177,7 +228,7 @@
                     </pic:cNvPicPr>
                   </pic:nvPicPr>
                   <pic:blipFill>
-                    <a:blip r:embed="rId5">
+                    <a:blip r:embed="rId6">
                       <a:extLst>
                         <a:ext uri="{28A0092B-C50C-407E-A947-70E740481C1C}">
                           <a14:useLocalDpi xmlns:a14="http://schemas.microsoft.com/office/drawing/2010/main" val="0"/>
@@ -272,7 +323,21 @@
           <w:rFonts w:ascii="Times New Roman" w:hAnsi="Times New Roman" w:cs="Times New Roman"/>
           <w:lang w:val="en-GB"/>
         </w:rPr>
-        <w:t xml:space="preserve"> A multi-touch device is required for this app to run correctly.</w:t>
+        <w:t xml:space="preserve"> A multi</w:t>
+      </w:r>
+      <w:r>
+        <w:rPr>
+          <w:rFonts w:ascii="Times New Roman" w:hAnsi="Times New Roman" w:cs="Times New Roman"/>
+          <w:lang w:val="en-GB"/>
+        </w:rPr>
+        <w:t xml:space="preserve">touch-enabled </w:t>
+      </w:r>
+      <w:r>
+        <w:rPr>
+          <w:rFonts w:ascii="Times New Roman" w:hAnsi="Times New Roman" w:cs="Times New Roman"/>
+          <w:lang w:val="en-GB"/>
+        </w:rPr>
+        <w:t>device is required for this app to run correctly.</w:t>
       </w:r>
       <w:r>
         <w:rPr>
@@ -480,7 +545,6 @@
       <w:pPr>
         <w:rPr>
           <w:rFonts w:ascii="Times New Roman" w:hAnsi="Times New Roman" w:cs="Times New Roman"/>
-          <w:lang w:val="en-GB"/>
         </w:rPr>
       </w:pPr>
       <w:r>
@@ -523,21 +587,49 @@
           <w:rFonts w:ascii="Times New Roman" w:hAnsi="Times New Roman" w:cs="Times New Roman"/>
           <w:lang w:val="en-GB"/>
         </w:rPr>
-        <w:t xml:space="preserve"> five seconds each (t</w:t>
-      </w:r>
-      <w:r>
-        <w:rPr>
-          <w:rFonts w:ascii="Times New Roman" w:hAnsi="Times New Roman" w:cs="Times New Roman"/>
-          <w:lang w:val="en-GB"/>
-        </w:rPr>
-        <w:t>hree</w:t>
-      </w:r>
-      <w:r>
-        <w:rPr>
-          <w:rFonts w:ascii="Times New Roman" w:hAnsi="Times New Roman" w:cs="Times New Roman"/>
-          <w:lang w:val="en-GB"/>
-        </w:rPr>
-        <w:t xml:space="preserve"> on hard difficulty)</w:t>
+        <w:t xml:space="preserve"> </w:t>
+      </w:r>
+      <w:r>
+        <w:rPr>
+          <w:rFonts w:ascii="Times New Roman" w:hAnsi="Times New Roman" w:cs="Times New Roman"/>
+          <w:lang w:val="en-GB"/>
+        </w:rPr>
+        <w:t>5</w:t>
+      </w:r>
+      <w:r>
+        <w:rPr>
+          <w:rFonts w:ascii="Times New Roman" w:hAnsi="Times New Roman" w:cs="Times New Roman"/>
+          <w:lang w:val="en-GB"/>
+        </w:rPr>
+        <w:t xml:space="preserve"> seconds </w:t>
+      </w:r>
+      <w:r>
+        <w:rPr>
+          <w:rFonts w:ascii="Times New Roman" w:hAnsi="Times New Roman" w:cs="Times New Roman"/>
+          <w:lang w:val="en-GB"/>
+        </w:rPr>
+        <w:t xml:space="preserve">to 1 minute </w:t>
+      </w:r>
+      <w:r>
+        <w:rPr>
+          <w:rFonts w:ascii="Times New Roman" w:hAnsi="Times New Roman" w:cs="Times New Roman"/>
+          <w:lang w:val="en-GB"/>
+        </w:rPr>
+        <w:t>each</w:t>
+      </w:r>
+      <w:r>
+        <w:rPr>
+          <w:rFonts w:ascii="Times New Roman" w:hAnsi="Times New Roman" w:cs="Times New Roman"/>
+          <w:lang w:val="en-GB"/>
+        </w:rPr>
+        <w:t>, depending on the</w:t>
+      </w:r>
+      <w:r>
+        <w:rPr>
+          <w:rFonts w:ascii="Times New Roman" w:hAnsi="Times New Roman" w:cs="Times New Roman"/>
+          <w:lang w:val="en-GB"/>
+        </w:rPr>
+        <w:t xml:space="preserve"> question type and difficulty settings</w:t>
       </w:r>
       <w:r>
         <w:rPr>
@@ -551,8 +643,53 @@
           <w:rFonts w:ascii="Times New Roman" w:hAnsi="Times New Roman" w:cs="Times New Roman"/>
           <w:lang w:val="en-GB"/>
         </w:rPr>
-        <w:t xml:space="preserve"> If a player did not answer in time, he will lose 5 points.</w:t>
-      </w:r>
+        <w:t xml:space="preserve"> </w:t>
+      </w:r>
+      <w:r>
+        <w:rPr>
+          <w:rFonts w:ascii="Times New Roman" w:hAnsi="Times New Roman" w:cs="Times New Roman"/>
+        </w:rPr>
+        <w:t xml:space="preserve">A game consists of 5 rounds. Each round has its own chessboard. </w:t>
+      </w:r>
+      <w:r>
+        <w:rPr>
+          <w:rFonts w:ascii="Times New Roman" w:hAnsi="Times New Roman" w:cs="Times New Roman"/>
+        </w:rPr>
+        <w:t>A player advances</w:t>
+      </w:r>
+      <w:r>
+        <w:rPr>
+          <w:rFonts w:ascii="Times New Roman" w:hAnsi="Times New Roman" w:cs="Times New Roman"/>
+        </w:rPr>
+        <w:t xml:space="preserve"> a variable number of tiles on answering a question correctly</w:t>
+      </w:r>
+      <w:r>
+        <w:rPr>
+          <w:rFonts w:ascii="Times New Roman" w:hAnsi="Times New Roman" w:cs="Times New Roman"/>
+        </w:rPr>
+        <w:t>, and retreats on answering it incorrectly or failing to answer it on time</w:t>
+      </w:r>
+      <w:r>
+        <w:rPr>
+          <w:rFonts w:ascii="Times New Roman" w:hAnsi="Times New Roman" w:cs="Times New Roman"/>
+        </w:rPr>
+        <w:t>. The player who reaches the destination first wins the round. The player who wins the most rounds wins the game.</w:t>
+      </w:r>
+    </w:p>
+    <w:p>
+      <w:pPr>
+        <w:rPr>
+          <w:rFonts w:ascii="Times New Roman" w:hAnsi="Times New Roman" w:cs="Times New Roman"/>
+        </w:rPr>
+      </w:pPr>
+      <w:r>
+        <w:rPr>
+          <w:rFonts w:ascii="Times New Roman" w:hAnsi="Times New Roman" w:cs="Times New Roman"/>
+        </w:rPr>
+        <w:t>Programming languages used in this project includes Java and JavaScript. Markup languages used includes XPath, XML and HTML.</w:t>
+      </w:r>
+      <w:bookmarkStart w:id="0" w:name="_GoBack"/>
+      <w:bookmarkEnd w:id="0"/>
     </w:p>
     <w:p>
       <w:pPr>
@@ -802,6 +939,7 @@
           <w:rFonts w:cs="Times New Roman"/>
           <w:lang w:val="en-GB"/>
         </w:rPr>
+        <w:lastRenderedPageBreak/>
         <w:t>Dependencies</w:t>
       </w:r>
     </w:p>
@@ -860,7 +998,6 @@
           <w:rFonts w:ascii="Times New Roman" w:hAnsi="Times New Roman" w:cs="Times New Roman"/>
           <w:lang w:val="en-GB"/>
         </w:rPr>
-        <w:lastRenderedPageBreak/>
         <w:t>It uses the Picasso library for image downloading and caching</w:t>
       </w:r>
       <w:r>
@@ -877,12 +1014,49 @@
         </w:rPr>
         <w:t xml:space="preserve"> the </w:t>
       </w:r>
-      <w:r>
-        <w:rPr>
-          <w:rFonts w:ascii="Times New Roman" w:hAnsi="Times New Roman" w:cs="Times New Roman"/>
-          <w:lang w:val="en-GB"/>
-        </w:rPr>
-        <w:t>Volley library for getting the Wikipedia webpage (GET requests),</w:t>
+      <w:proofErr w:type="spellStart"/>
+      <w:r>
+        <w:rPr>
+          <w:rFonts w:ascii="Times New Roman" w:hAnsi="Times New Roman" w:cs="Times New Roman"/>
+          <w:lang w:val="en-GB"/>
+        </w:rPr>
+        <w:t>OKHttp</w:t>
+      </w:r>
+      <w:proofErr w:type="spellEnd"/>
+      <w:r>
+        <w:rPr>
+          <w:rFonts w:ascii="Times New Roman" w:hAnsi="Times New Roman" w:cs="Times New Roman"/>
+          <w:lang w:val="en-GB"/>
+        </w:rPr>
+        <w:t xml:space="preserve"> library for </w:t>
+      </w:r>
+      <w:r>
+        <w:rPr>
+          <w:rFonts w:ascii="Times New Roman" w:hAnsi="Times New Roman" w:cs="Times New Roman"/>
+          <w:lang w:val="en-GB"/>
+        </w:rPr>
+        <w:t>fetching</w:t>
+      </w:r>
+      <w:r>
+        <w:rPr>
+          <w:rFonts w:ascii="Times New Roman" w:hAnsi="Times New Roman" w:cs="Times New Roman"/>
+          <w:lang w:val="en-GB"/>
+        </w:rPr>
+        <w:t xml:space="preserve"> Wikipedia webpage</w:t>
+      </w:r>
+      <w:r>
+        <w:rPr>
+          <w:rFonts w:ascii="Times New Roman" w:hAnsi="Times New Roman" w:cs="Times New Roman"/>
+          <w:lang w:val="en-GB"/>
+        </w:rPr>
+        <w:t>s</w:t>
+      </w:r>
+      <w:r>
+        <w:rPr>
+          <w:rFonts w:ascii="Times New Roman" w:hAnsi="Times New Roman" w:cs="Times New Roman"/>
+          <w:lang w:val="en-GB"/>
+        </w:rPr>
+        <w:t xml:space="preserve"> (GET requests),</w:t>
       </w:r>
       <w:r>
         <w:rPr>
@@ -910,6 +1084,13 @@
           <w:rFonts w:ascii="Times New Roman" w:hAnsi="Times New Roman" w:cs="Times New Roman"/>
           <w:lang w:val="en-GB"/>
         </w:rPr>
+        <w:t xml:space="preserve">web </w:t>
+      </w:r>
+      <w:r>
+        <w:rPr>
+          <w:rFonts w:ascii="Times New Roman" w:hAnsi="Times New Roman" w:cs="Times New Roman"/>
+          <w:lang w:val="en-GB"/>
+        </w:rPr>
         <w:t>scraping.</w:t>
       </w:r>
       <w:r>
@@ -1169,6 +1350,140 @@
           <w:lang w:val="en-GB"/>
         </w:rPr>
         <w:t>Creativity</w:t>
+      </w:r>
+    </w:p>
+    <w:p>
+      <w:pPr>
+        <w:pStyle w:val="ListParagraph"/>
+        <w:numPr>
+          <w:ilvl w:val="0"/>
+          <w:numId w:val="11"/>
+        </w:numPr>
+        <w:rPr>
+          <w:rFonts w:ascii="Times New Roman" w:hAnsi="Times New Roman" w:cs="Times New Roman"/>
+          <w:lang w:val="en-GB"/>
+        </w:rPr>
+      </w:pPr>
+      <w:r>
+        <w:rPr>
+          <w:rFonts w:ascii="Times New Roman" w:hAnsi="Times New Roman" w:cs="Times New Roman"/>
+          <w:lang w:val="en-GB"/>
+        </w:rPr>
+        <w:t xml:space="preserve">Topic </w:t>
+      </w:r>
+      <w:r>
+        <w:rPr>
+          <w:rFonts w:ascii="Times New Roman" w:hAnsi="Times New Roman" w:cs="Times New Roman"/>
+          <w:lang w:val="en-GB"/>
+        </w:rPr>
+        <w:t>diversity</w:t>
+      </w:r>
+      <w:r>
+        <w:rPr>
+          <w:rFonts w:ascii="Times New Roman" w:hAnsi="Times New Roman" w:cs="Times New Roman"/>
+          <w:lang w:val="en-GB"/>
+        </w:rPr>
+        <w:t xml:space="preserve">: </w:t>
+      </w:r>
+      <w:r>
+        <w:rPr>
+          <w:rFonts w:ascii="Times New Roman" w:hAnsi="Times New Roman" w:cs="Times New Roman"/>
+          <w:lang w:val="en-GB"/>
+        </w:rPr>
+        <w:t xml:space="preserve">Any topic, as </w:t>
+      </w:r>
+      <w:r>
+        <w:rPr>
+          <w:rFonts w:ascii="Times New Roman" w:hAnsi="Times New Roman" w:cs="Times New Roman"/>
+          <w:lang w:val="en-GB"/>
+        </w:rPr>
+        <w:t>long</w:t>
+      </w:r>
+      <w:r>
+        <w:rPr>
+          <w:rFonts w:ascii="Times New Roman" w:hAnsi="Times New Roman" w:cs="Times New Roman"/>
+          <w:lang w:val="en-GB"/>
+        </w:rPr>
+        <w:t xml:space="preserve"> as it is available in Wikipedia</w:t>
+      </w:r>
+      <w:r>
+        <w:rPr>
+          <w:rFonts w:ascii="Times New Roman" w:hAnsi="Times New Roman" w:cs="Times New Roman"/>
+          <w:lang w:val="en-GB"/>
+        </w:rPr>
+        <w:t xml:space="preserve">. 1000000+ possible questions generated from articles that belongs to 700+ </w:t>
+      </w:r>
+      <w:proofErr w:type="spellStart"/>
+      <w:r>
+        <w:rPr>
+          <w:rFonts w:ascii="Times New Roman" w:hAnsi="Times New Roman" w:cs="Times New Roman"/>
+          <w:lang w:val="en-GB"/>
+        </w:rPr>
+        <w:t>WikiProjects</w:t>
+      </w:r>
+      <w:proofErr w:type="spellEnd"/>
+      <w:r>
+        <w:rPr>
+          <w:rFonts w:ascii="Times New Roman" w:hAnsi="Times New Roman" w:cs="Times New Roman"/>
+          <w:lang w:val="en-GB"/>
+        </w:rPr>
+        <w:t xml:space="preserve">: children’s literature, </w:t>
+      </w:r>
+      <w:r>
+        <w:rPr>
+          <w:rFonts w:ascii="Times New Roman" w:hAnsi="Times New Roman" w:cs="Times New Roman"/>
+          <w:lang w:val="en-GB"/>
+        </w:rPr>
+        <w:t xml:space="preserve">archaeology, </w:t>
+      </w:r>
+      <w:r>
+        <w:rPr>
+          <w:rFonts w:ascii="Times New Roman" w:hAnsi="Times New Roman" w:cs="Times New Roman"/>
+          <w:lang w:val="en-GB"/>
+        </w:rPr>
+        <w:t xml:space="preserve">Scottish castles, </w:t>
+      </w:r>
+      <w:r>
+        <w:rPr>
+          <w:rFonts w:ascii="Times New Roman" w:hAnsi="Times New Roman" w:cs="Times New Roman"/>
+          <w:lang w:val="en-GB"/>
+        </w:rPr>
+        <w:t>free software, animal anatomy, Canada roads, military history, relativity</w:t>
+      </w:r>
+      <w:r>
+        <w:rPr>
+          <w:rFonts w:ascii="Times New Roman" w:hAnsi="Times New Roman" w:cs="Times New Roman"/>
+          <w:lang w:val="en-GB"/>
+        </w:rPr>
+        <w:t>, constructed languages, Michael Jackson</w:t>
+      </w:r>
+      <w:r>
+        <w:rPr>
+          <w:rFonts w:ascii="Times New Roman" w:hAnsi="Times New Roman" w:cs="Times New Roman"/>
+          <w:lang w:val="en-GB"/>
+        </w:rPr>
+        <w:t xml:space="preserve">... you name it, you </w:t>
+      </w:r>
+      <w:r>
+        <w:rPr>
+          <w:rFonts w:ascii="Times New Roman" w:hAnsi="Times New Roman" w:cs="Times New Roman"/>
+          <w:lang w:val="en-GB"/>
+        </w:rPr>
+        <w:t xml:space="preserve">(probably) </w:t>
+      </w:r>
+      <w:r>
+        <w:rPr>
+          <w:rFonts w:ascii="Times New Roman" w:hAnsi="Times New Roman" w:cs="Times New Roman"/>
+          <w:lang w:val="en-GB"/>
+        </w:rPr>
+        <w:t>have it.</w:t>
+      </w:r>
+      <w:r>
+        <w:rPr>
+          <w:rFonts w:ascii="Times New Roman" w:hAnsi="Times New Roman" w:cs="Times New Roman"/>
+          <w:lang w:val="en-GB"/>
+        </w:rPr>
+        <w:t xml:space="preserve"> </w:t>
       </w:r>
     </w:p>
     <w:p>
@@ -1188,17 +1503,29 @@
           <w:rFonts w:ascii="Times New Roman" w:hAnsi="Times New Roman" w:cs="Times New Roman"/>
           <w:lang w:val="en-GB"/>
         </w:rPr>
-        <w:t>Hard enough for smart</w:t>
-      </w:r>
-      <w:r>
-        <w:rPr>
-          <w:rFonts w:ascii="Times New Roman" w:hAnsi="Times New Roman" w:cs="Times New Roman"/>
-          <w:lang w:val="en-GB"/>
-        </w:rPr>
-        <w:t>y pants adults</w:t>
-      </w:r>
-      <w:bookmarkStart w:id="0" w:name="_GoBack"/>
-      <w:bookmarkEnd w:id="0"/>
+        <w:t>Most edutainment apps on the Play Store are for kids. By contrast, this game is designed to be h</w:t>
+      </w:r>
+      <w:r>
+        <w:rPr>
+          <w:rFonts w:ascii="Times New Roman" w:hAnsi="Times New Roman" w:cs="Times New Roman"/>
+          <w:lang w:val="en-GB"/>
+        </w:rPr>
+        <w:t xml:space="preserve">ard enough for </w:t>
+      </w:r>
+      <w:r>
+        <w:rPr>
+          <w:rFonts w:ascii="Times New Roman" w:hAnsi="Times New Roman" w:cs="Times New Roman"/>
+          <w:lang w:val="en-GB"/>
+        </w:rPr>
+        <w:t>adults</w:t>
+      </w:r>
+      <w:r>
+        <w:rPr>
+          <w:rFonts w:ascii="Times New Roman" w:hAnsi="Times New Roman" w:cs="Times New Roman"/>
+          <w:lang w:val="en-GB"/>
+        </w:rPr>
+        <w:t>, including the intellectuals.</w:t>
+      </w:r>
     </w:p>
     <w:p>
       <w:pPr>
@@ -1217,34 +1544,77 @@
           <w:rFonts w:ascii="Times New Roman" w:hAnsi="Times New Roman" w:cs="Times New Roman"/>
           <w:lang w:val="en-GB"/>
         </w:rPr>
-        <w:t>Any topic, as soon as it is available in Wikipedia</w:t>
-      </w:r>
-    </w:p>
-    <w:p>
-      <w:pPr>
-        <w:pStyle w:val="ListParagraph"/>
-        <w:numPr>
-          <w:ilvl w:val="0"/>
-          <w:numId w:val="12"/>
-        </w:numPr>
-        <w:rPr>
-          <w:rFonts w:ascii="Times New Roman" w:hAnsi="Times New Roman" w:cs="Times New Roman"/>
-          <w:lang w:val="en-GB"/>
-        </w:rPr>
-      </w:pPr>
-      <w:r>
-        <w:rPr>
-          <w:rFonts w:ascii="Times New Roman" w:hAnsi="Times New Roman" w:cs="Times New Roman"/>
-          <w:lang w:val="en-GB"/>
-        </w:rPr>
-        <w:t>True multilingual, takes content from French/German/Spanish Wikipedia.</w:t>
-      </w:r>
-      <w:r>
-        <w:rPr>
-          <w:rFonts w:ascii="Times New Roman" w:hAnsi="Times New Roman" w:cs="Times New Roman"/>
-          <w:lang w:val="en-GB"/>
-        </w:rPr>
-        <w:t xml:space="preserve"> That means you can use the app to practi</w:t>
+        <w:t>The questions themselves are</w:t>
+      </w:r>
+      <w:r>
+        <w:rPr>
+          <w:rFonts w:ascii="Times New Roman" w:hAnsi="Times New Roman" w:cs="Times New Roman"/>
+          <w:lang w:val="en-GB"/>
+        </w:rPr>
+        <w:t xml:space="preserve"> multilingual, </w:t>
+      </w:r>
+      <w:r>
+        <w:rPr>
+          <w:rFonts w:ascii="Times New Roman" w:hAnsi="Times New Roman" w:cs="Times New Roman"/>
+          <w:lang w:val="en-GB"/>
+        </w:rPr>
+        <w:t>as their</w:t>
+      </w:r>
+      <w:r>
+        <w:rPr>
+          <w:rFonts w:ascii="Times New Roman" w:hAnsi="Times New Roman" w:cs="Times New Roman"/>
+          <w:lang w:val="en-GB"/>
+        </w:rPr>
+        <w:t xml:space="preserve"> content</w:t>
+      </w:r>
+      <w:r>
+        <w:rPr>
+          <w:rFonts w:ascii="Times New Roman" w:hAnsi="Times New Roman" w:cs="Times New Roman"/>
+          <w:lang w:val="en-GB"/>
+        </w:rPr>
+        <w:t xml:space="preserve"> are taken</w:t>
+      </w:r>
+      <w:r>
+        <w:rPr>
+          <w:rFonts w:ascii="Times New Roman" w:hAnsi="Times New Roman" w:cs="Times New Roman"/>
+          <w:lang w:val="en-GB"/>
+        </w:rPr>
+        <w:t xml:space="preserve"> from French/German/Spanish Wikipedia.</w:t>
+      </w:r>
+      <w:r>
+        <w:rPr>
+          <w:rFonts w:ascii="Times New Roman" w:hAnsi="Times New Roman" w:cs="Times New Roman"/>
+          <w:lang w:val="en-GB"/>
+        </w:rPr>
+        <w:t xml:space="preserve"> </w:t>
+      </w:r>
+      <w:r>
+        <w:rPr>
+          <w:rFonts w:ascii="Times New Roman" w:hAnsi="Times New Roman" w:cs="Times New Roman"/>
+          <w:lang w:val="en-GB"/>
+        </w:rPr>
+        <w:t>This</w:t>
+      </w:r>
+      <w:r>
+        <w:rPr>
+          <w:rFonts w:ascii="Times New Roman" w:hAnsi="Times New Roman" w:cs="Times New Roman"/>
+          <w:lang w:val="en-GB"/>
+        </w:rPr>
+        <w:t xml:space="preserve"> means you can </w:t>
+      </w:r>
+      <w:r>
+        <w:rPr>
+          <w:rFonts w:ascii="Times New Roman" w:hAnsi="Times New Roman" w:cs="Times New Roman"/>
+          <w:lang w:val="en-GB"/>
+        </w:rPr>
+        <w:t>harness</w:t>
+      </w:r>
+      <w:r>
+        <w:rPr>
+          <w:rFonts w:ascii="Times New Roman" w:hAnsi="Times New Roman" w:cs="Times New Roman"/>
+          <w:lang w:val="en-GB"/>
+        </w:rPr>
+        <w:t xml:space="preserve"> the app to practi</w:t>
       </w:r>
       <w:r>
         <w:rPr>
@@ -1324,6 +1694,7 @@
       <w:r>
         <w:rPr>
           <w:rFonts w:ascii="Times New Roman" w:hAnsi="Times New Roman" w:cs="Times New Roman"/>
+          <w:b/>
           <w:lang w:val="en-GB"/>
         </w:rPr>
         <w:t>‘</w:t>
@@ -1331,6 +1702,7 @@
       <w:r>
         <w:rPr>
           <w:rFonts w:ascii="Times New Roman" w:hAnsi="Times New Roman" w:cs="Times New Roman"/>
+          <w:b/>
           <w:lang w:val="en-GB"/>
         </w:rPr>
         <w:t>edutainment</w:t>
@@ -1338,6 +1710,7 @@
       <w:r>
         <w:rPr>
           <w:rFonts w:ascii="Times New Roman" w:hAnsi="Times New Roman" w:cs="Times New Roman"/>
+          <w:b/>
           <w:lang w:val="en-GB"/>
         </w:rPr>
         <w:t>’</w:t>
@@ -1347,7 +1720,21 @@
           <w:rFonts w:ascii="Times New Roman" w:hAnsi="Times New Roman" w:cs="Times New Roman"/>
           <w:lang w:val="en-GB"/>
         </w:rPr>
-        <w:t xml:space="preserve">: learning by playing games. As the saying goes, ‘all work and no play </w:t>
+        <w:t xml:space="preserve">: learning </w:t>
+      </w:r>
+      <w:r>
+        <w:rPr>
+          <w:rFonts w:ascii="Times New Roman" w:hAnsi="Times New Roman" w:cs="Times New Roman"/>
+          <w:lang w:val="en-GB"/>
+        </w:rPr>
+        <w:t>masquerading as playing</w:t>
+      </w:r>
+      <w:r>
+        <w:rPr>
+          <w:rFonts w:ascii="Times New Roman" w:hAnsi="Times New Roman" w:cs="Times New Roman"/>
+          <w:lang w:val="en-GB"/>
+        </w:rPr>
+        <w:t xml:space="preserve">. As the saying goes, ‘all work and no play </w:t>
       </w:r>
       <w:proofErr w:type="gramStart"/>
       <w:r>
@@ -1448,6 +1835,72 @@
           <w:lang w:val="en-GB"/>
         </w:rPr>
         <w:t xml:space="preserve"> knowledge that is oft-neglected.</w:t>
+      </w:r>
+    </w:p>
+    <w:p>
+      <w:pPr>
+        <w:rPr>
+          <w:rFonts w:ascii="Times New Roman" w:hAnsi="Times New Roman" w:cs="Times New Roman"/>
+        </w:rPr>
+      </w:pPr>
+      <w:r>
+        <w:rPr>
+          <w:rFonts w:ascii="Times New Roman" w:hAnsi="Times New Roman" w:cs="Times New Roman"/>
+        </w:rPr>
+        <w:t xml:space="preserve">Very few games make use of </w:t>
+      </w:r>
+      <w:r>
+        <w:rPr>
+          <w:rFonts w:ascii="Times New Roman" w:hAnsi="Times New Roman" w:cs="Times New Roman"/>
+          <w:b/>
+        </w:rPr>
+        <w:t>web scraping</w:t>
+      </w:r>
+      <w:r>
+        <w:rPr>
+          <w:rFonts w:ascii="Times New Roman" w:hAnsi="Times New Roman" w:cs="Times New Roman"/>
+        </w:rPr>
+        <w:t>, I can't name any</w:t>
+      </w:r>
+      <w:r>
+        <w:rPr>
+          <w:rFonts w:ascii="Times New Roman" w:hAnsi="Times New Roman" w:cs="Times New Roman"/>
+        </w:rPr>
+        <w:t>.</w:t>
+      </w:r>
+    </w:p>
+    <w:p>
+      <w:pPr>
+        <w:rPr>
+          <w:rFonts w:ascii="Times New Roman" w:hAnsi="Times New Roman" w:cs="Times New Roman"/>
+        </w:rPr>
+      </w:pPr>
+      <w:r>
+        <w:rPr>
+          <w:rFonts w:ascii="Times New Roman" w:hAnsi="Times New Roman" w:cs="Times New Roman"/>
+          <w:b/>
+        </w:rPr>
+        <w:lastRenderedPageBreak/>
+        <w:t>I made the keyboard themselves</w:t>
+      </w:r>
+      <w:r>
+        <w:rPr>
+          <w:rFonts w:ascii="Times New Roman" w:hAnsi="Times New Roman" w:cs="Times New Roman"/>
+        </w:rPr>
+        <w:t xml:space="preserve">. Keyboard layouts include QWERTY, AZERTY (French) and QWERTZ (German), no additional downloads are needed. Note that there are two keyboards on each side, and each of them only enters text into their text fields, creating the </w:t>
+      </w:r>
+      <w:r>
+        <w:rPr>
+          <w:rFonts w:ascii="Times New Roman" w:hAnsi="Times New Roman" w:cs="Times New Roman"/>
+          <w:b/>
+        </w:rPr>
+        <w:t>illusion of two cursors</w:t>
+      </w:r>
+      <w:r>
+        <w:rPr>
+          <w:rFonts w:ascii="Times New Roman" w:hAnsi="Times New Roman" w:cs="Times New Roman"/>
+        </w:rPr>
+        <w:t>.</w:t>
       </w:r>
     </w:p>
     <w:p>
@@ -1483,7 +1936,72 @@
           <w:rFonts w:ascii="Times New Roman" w:hAnsi="Times New Roman" w:cs="Times New Roman"/>
           <w:lang w:val="en-GB"/>
         </w:rPr>
-        <w:t>Animations: Fling animation and spring animation</w:t>
+        <w:t xml:space="preserve">1000000+ </w:t>
+      </w:r>
+      <w:r>
+        <w:rPr>
+          <w:rFonts w:ascii="Times New Roman" w:hAnsi="Times New Roman" w:cs="Times New Roman"/>
+          <w:lang w:val="en-GB"/>
+        </w:rPr>
+        <w:t xml:space="preserve">possible </w:t>
+      </w:r>
+      <w:r>
+        <w:rPr>
+          <w:rFonts w:ascii="Times New Roman" w:hAnsi="Times New Roman" w:cs="Times New Roman"/>
+          <w:lang w:val="en-GB"/>
+        </w:rPr>
+        <w:t xml:space="preserve">questions </w:t>
+      </w:r>
+      <w:r>
+        <w:rPr>
+          <w:rFonts w:ascii="Times New Roman" w:hAnsi="Times New Roman" w:cs="Times New Roman"/>
+          <w:lang w:val="en-GB"/>
+        </w:rPr>
+        <w:t xml:space="preserve">generated from articles that belongs to </w:t>
+      </w:r>
+      <w:r>
+        <w:rPr>
+          <w:rFonts w:ascii="Times New Roman" w:hAnsi="Times New Roman" w:cs="Times New Roman"/>
+          <w:lang w:val="en-GB"/>
+        </w:rPr>
+        <w:t>7</w:t>
+      </w:r>
+      <w:r>
+        <w:rPr>
+          <w:rFonts w:ascii="Times New Roman" w:hAnsi="Times New Roman" w:cs="Times New Roman"/>
+          <w:lang w:val="en-GB"/>
+        </w:rPr>
+        <w:t>00</w:t>
+      </w:r>
+      <w:r>
+        <w:rPr>
+          <w:rFonts w:ascii="Times New Roman" w:hAnsi="Times New Roman" w:cs="Times New Roman"/>
+          <w:lang w:val="en-GB"/>
+        </w:rPr>
+        <w:t>+</w:t>
+      </w:r>
+      <w:r>
+        <w:rPr>
+          <w:rFonts w:ascii="Times New Roman" w:hAnsi="Times New Roman" w:cs="Times New Roman"/>
+          <w:lang w:val="en-GB"/>
+        </w:rPr>
+        <w:t xml:space="preserve"> </w:t>
+      </w:r>
+      <w:proofErr w:type="spellStart"/>
+      <w:r>
+        <w:rPr>
+          <w:rFonts w:ascii="Times New Roman" w:hAnsi="Times New Roman" w:cs="Times New Roman"/>
+          <w:lang w:val="en-GB"/>
+        </w:rPr>
+        <w:t>WikiProjects</w:t>
+      </w:r>
+      <w:proofErr w:type="spellEnd"/>
+      <w:r>
+        <w:rPr>
+          <w:rFonts w:ascii="Times New Roman" w:hAnsi="Times New Roman" w:cs="Times New Roman"/>
+          <w:lang w:val="en-GB"/>
+        </w:rPr>
+        <w:t xml:space="preserve"> </w:t>
       </w:r>
     </w:p>
     <w:p>
@@ -1503,7 +2021,195 @@
           <w:rFonts w:ascii="Times New Roman" w:hAnsi="Times New Roman" w:cs="Times New Roman"/>
           <w:lang w:val="en-GB"/>
         </w:rPr>
-        <w:t>Multilingual: Supports (at least) 7 languages: Catalan, Chinese, English, French, German, Japanese and Spanish</w:t>
+        <w:t xml:space="preserve">Multilingual: </w:t>
+      </w:r>
+      <w:r>
+        <w:rPr>
+          <w:rFonts w:ascii="Times New Roman" w:hAnsi="Times New Roman" w:cs="Times New Roman"/>
+          <w:lang w:val="en-GB"/>
+        </w:rPr>
+        <w:t>s</w:t>
+      </w:r>
+      <w:r>
+        <w:rPr>
+          <w:rFonts w:ascii="Times New Roman" w:hAnsi="Times New Roman" w:cs="Times New Roman"/>
+          <w:lang w:val="en-GB"/>
+        </w:rPr>
+        <w:t>upports (at least) 7 languages: Catalan, Chinese, English, French, German, Japanese and Spanish</w:t>
+      </w:r>
+      <w:r>
+        <w:rPr>
+          <w:rFonts w:ascii="Times New Roman" w:hAnsi="Times New Roman" w:cs="Times New Roman"/>
+          <w:lang w:val="en-GB"/>
+        </w:rPr>
+        <w:t>.</w:t>
+      </w:r>
+    </w:p>
+    <w:p>
+      <w:pPr>
+        <w:pStyle w:val="ListParagraph"/>
+        <w:numPr>
+          <w:ilvl w:val="0"/>
+          <w:numId w:val="11"/>
+        </w:numPr>
+        <w:rPr>
+          <w:rFonts w:ascii="Times New Roman" w:hAnsi="Times New Roman" w:cs="Times New Roman"/>
+          <w:lang w:val="en-GB"/>
+        </w:rPr>
+      </w:pPr>
+      <w:proofErr w:type="spellStart"/>
+      <w:r>
+        <w:rPr>
+          <w:rFonts w:ascii="Times New Roman" w:hAnsi="Times New Roman" w:cs="Times New Roman"/>
+          <w:lang w:val="en-GB"/>
+        </w:rPr>
+        <w:t>Highscores</w:t>
+      </w:r>
+      <w:proofErr w:type="spellEnd"/>
+      <w:r>
+        <w:rPr>
+          <w:rFonts w:ascii="Times New Roman" w:hAnsi="Times New Roman" w:cs="Times New Roman"/>
+          <w:lang w:val="en-GB"/>
+        </w:rPr>
+        <w:t xml:space="preserve"> (</w:t>
+      </w:r>
+      <w:r>
+        <w:rPr>
+          <w:rFonts w:ascii="Times New Roman" w:hAnsi="Times New Roman" w:cs="Times New Roman"/>
+          <w:lang w:val="en-GB"/>
+        </w:rPr>
+        <w:t xml:space="preserve">via </w:t>
+      </w:r>
+      <w:r>
+        <w:rPr>
+          <w:rFonts w:ascii="Times New Roman" w:hAnsi="Times New Roman" w:cs="Times New Roman"/>
+          <w:lang w:val="en-GB"/>
+        </w:rPr>
+        <w:t>Google Play Games API)</w:t>
+      </w:r>
+    </w:p>
+    <w:p>
+      <w:pPr>
+        <w:pStyle w:val="ListParagraph"/>
+        <w:numPr>
+          <w:ilvl w:val="0"/>
+          <w:numId w:val="11"/>
+        </w:numPr>
+        <w:rPr>
+          <w:rFonts w:ascii="Times New Roman" w:hAnsi="Times New Roman" w:cs="Times New Roman"/>
+          <w:lang w:val="en-GB"/>
+        </w:rPr>
+      </w:pPr>
+      <w:r>
+        <w:rPr>
+          <w:rFonts w:ascii="Times New Roman" w:hAnsi="Times New Roman" w:cs="Times New Roman"/>
+          <w:lang w:val="en-GB"/>
+        </w:rPr>
+        <w:t xml:space="preserve">2 </w:t>
+      </w:r>
+      <w:r>
+        <w:rPr>
+          <w:rFonts w:ascii="Times New Roman" w:hAnsi="Times New Roman" w:cs="Times New Roman"/>
+          <w:lang w:val="en-GB"/>
+        </w:rPr>
+        <w:t>d</w:t>
+      </w:r>
+      <w:r>
+        <w:rPr>
+          <w:rFonts w:ascii="Times New Roman" w:hAnsi="Times New Roman" w:cs="Times New Roman"/>
+          <w:lang w:val="en-GB"/>
+        </w:rPr>
+        <w:t xml:space="preserve">ifficulty </w:t>
+      </w:r>
+      <w:r>
+        <w:rPr>
+          <w:rFonts w:ascii="Times New Roman" w:hAnsi="Times New Roman" w:cs="Times New Roman"/>
+          <w:lang w:val="en-GB"/>
+        </w:rPr>
+        <w:t>mode</w:t>
+      </w:r>
+      <w:r>
+        <w:rPr>
+          <w:rFonts w:ascii="Times New Roman" w:hAnsi="Times New Roman" w:cs="Times New Roman"/>
+          <w:lang w:val="en-GB"/>
+        </w:rPr>
+        <w:t>s</w:t>
+      </w:r>
+      <w:r>
+        <w:rPr>
+          <w:rFonts w:ascii="Times New Roman" w:hAnsi="Times New Roman" w:cs="Times New Roman"/>
+          <w:lang w:val="en-GB"/>
+        </w:rPr>
+        <w:t xml:space="preserve"> (Hard and Insane)</w:t>
+      </w:r>
+    </w:p>
+    <w:p>
+      <w:pPr>
+        <w:pStyle w:val="ListParagraph"/>
+        <w:numPr>
+          <w:ilvl w:val="0"/>
+          <w:numId w:val="11"/>
+        </w:numPr>
+        <w:rPr>
+          <w:rFonts w:ascii="Times New Roman" w:hAnsi="Times New Roman" w:cs="Times New Roman"/>
+          <w:lang w:val="en-GB"/>
+        </w:rPr>
+      </w:pPr>
+      <w:r>
+        <w:rPr>
+          <w:rFonts w:ascii="Times New Roman" w:hAnsi="Times New Roman" w:cs="Times New Roman"/>
+          <w:lang w:val="en-GB"/>
+        </w:rPr>
+        <w:t>Aesthetics</w:t>
+      </w:r>
+    </w:p>
+    <w:p>
+      <w:pPr>
+        <w:pStyle w:val="ListParagraph"/>
+        <w:numPr>
+          <w:ilvl w:val="1"/>
+          <w:numId w:val="11"/>
+        </w:numPr>
+        <w:rPr>
+          <w:rFonts w:ascii="Times New Roman" w:hAnsi="Times New Roman" w:cs="Times New Roman"/>
+          <w:lang w:val="en-GB"/>
+        </w:rPr>
+      </w:pPr>
+      <w:r>
+        <w:rPr>
+          <w:rFonts w:ascii="Times New Roman" w:hAnsi="Times New Roman" w:cs="Times New Roman"/>
+          <w:lang w:val="en-GB"/>
+        </w:rPr>
+        <w:t>Animations: Fling animation and spring animation</w:t>
+      </w:r>
+    </w:p>
+    <w:p>
+      <w:pPr>
+        <w:pStyle w:val="Heading1"/>
+        <w:rPr>
+          <w:lang w:val="en-GB"/>
+        </w:rPr>
+      </w:pPr>
+      <w:r>
+        <w:rPr>
+          <w:lang w:val="en-GB"/>
+        </w:rPr>
+        <w:t>Prototype</w:t>
+      </w:r>
+    </w:p>
+    <w:p>
+      <w:pPr>
+        <w:rPr>
+          <w:rFonts w:ascii="Times New Roman" w:hAnsi="Times New Roman" w:cs="Times New Roman"/>
+          <w:lang w:val="en-GB"/>
+        </w:rPr>
+      </w:pPr>
+      <w:r>
+        <w:rPr>
+          <w:rFonts w:ascii="Times New Roman" w:hAnsi="Times New Roman" w:cs="Times New Roman"/>
+          <w:lang w:val="en-GB"/>
+        </w:rPr>
+        <w:t>Since the beginnings of February, I have been building a working prototype. Here are the screenshots:</w:t>
       </w:r>
     </w:p>
     <w:sectPr>
@@ -1742,7 +2448,7 @@
         <w:rFonts w:ascii="Symbol" w:hAnsi="Symbol" w:hint="default"/>
       </w:rPr>
     </w:lvl>
-    <w:lvl w:ilvl="1" w:tplc="04090003" w:tentative="1">
+    <w:lvl w:ilvl="1" w:tplc="04090003">
       <w:start w:val="1"/>
       <w:numFmt w:val="bullet"/>
       <w:lvlText w:val="o"/>

</xml_diff>